<commit_message>
overhauled game specification document
</commit_message>
<xml_diff>
--- a/Game Specification Document.docx
+++ b/Game Specification Document.docx
@@ -14,6 +14,7 @@
           <w:docPartUnique/>
         </w:docPartObj>
       </w:sdtPr>
+      <w:sdtEndPr/>
       <w:sdtContent>
         <w:p>
           <w:pPr>
@@ -152,6 +153,7 @@
                                       <w:calendar w:val="gregorian"/>
                                     </w:date>
                                   </w:sdtPr>
+                                  <w:sdtEndPr/>
                                   <w:sdtContent>
                                     <w:p>
                                       <w:pPr>
@@ -3464,6 +3466,7 @@
                                 <w:calendar w:val="gregorian"/>
                               </w:date>
                             </w:sdtPr>
+                            <w:sdtEndPr/>
                             <w:sdtContent>
                               <w:p>
                                 <w:pPr>
@@ -3688,6 +3691,7 @@
                                     <w:dataBinding w:prefixMappings="xmlns:ns0='http://purl.org/dc/elements/1.1/' xmlns:ns1='http://schemas.openxmlformats.org/package/2006/metadata/core-properties' " w:xpath="/ns1:coreProperties[1]/ns0:creator[1]" w:storeItemID="{6C3C8BC8-F283-45AE-878A-BAB7291924A1}"/>
                                     <w:text/>
                                   </w:sdtPr>
+                                  <w:sdtEndPr/>
                                   <w:sdtContent>
                                     <w:r>
                                       <w:rPr>
@@ -3771,6 +3775,7 @@
                               <w:dataBinding w:prefixMappings="xmlns:ns0='http://purl.org/dc/elements/1.1/' xmlns:ns1='http://schemas.openxmlformats.org/package/2006/metadata/core-properties' " w:xpath="/ns1:coreProperties[1]/ns0:creator[1]" w:storeItemID="{6C3C8BC8-F283-45AE-878A-BAB7291924A1}"/>
                               <w:text/>
                             </w:sdtPr>
+                            <w:sdtEndPr/>
                             <w:sdtContent>
                               <w:r>
                                 <w:rPr>
@@ -3890,6 +3895,7 @@
                                     <w:dataBinding w:prefixMappings="xmlns:ns0='http://purl.org/dc/elements/1.1/' xmlns:ns1='http://schemas.openxmlformats.org/package/2006/metadata/core-properties' " w:xpath="/ns1:coreProperties[1]/ns0:title[1]" w:storeItemID="{6C3C8BC8-F283-45AE-878A-BAB7291924A1}"/>
                                     <w:text/>
                                   </w:sdtPr>
+                                  <w:sdtEndPr/>
                                   <w:sdtContent>
                                     <w:r>
                                       <w:rPr>
@@ -3969,6 +3975,7 @@
                               <w:dataBinding w:prefixMappings="xmlns:ns0='http://purl.org/dc/elements/1.1/' xmlns:ns1='http://schemas.openxmlformats.org/package/2006/metadata/core-properties' " w:xpath="/ns1:coreProperties[1]/ns0:title[1]" w:storeItemID="{6C3C8BC8-F283-45AE-878A-BAB7291924A1}"/>
                               <w:text/>
                             </w:sdtPr>
+                            <w:sdtEndPr/>
                             <w:sdtContent>
                               <w:r>
                                 <w:rPr>
@@ -4065,7 +4072,7 @@
           <w:r>
             <w:fldChar w:fldCharType="separate"/>
           </w:r>
-          <w:hyperlink w:anchor="_Toc505635450" w:history="1">
+          <w:hyperlink w:anchor="_Toc505636540" w:history="1">
             <w:r>
               <w:rPr>
                 <w:rStyle w:val="Hyperlink"/>
@@ -4092,7 +4099,7 @@
                 <w:noProof/>
                 <w:webHidden/>
               </w:rPr>
-              <w:instrText xml:space="preserve"> PAGEREF _Toc505635450 \h </w:instrText>
+              <w:instrText xml:space="preserve"> PAGEREF _Toc505636540 \h </w:instrText>
             </w:r>
             <w:r>
               <w:rPr>
@@ -4134,7 +4141,7 @@
               <w:noProof/>
             </w:rPr>
           </w:pPr>
-          <w:hyperlink w:anchor="_Toc505635451" w:history="1">
+          <w:hyperlink w:anchor="_Toc505636541" w:history="1">
             <w:r>
               <w:rPr>
                 <w:rStyle w:val="Hyperlink"/>
@@ -4161,7 +4168,7 @@
                 <w:noProof/>
                 <w:webHidden/>
               </w:rPr>
-              <w:instrText xml:space="preserve"> PAGEREF _Toc505635451 \h </w:instrText>
+              <w:instrText xml:space="preserve"> PAGEREF _Toc505636541 \h </w:instrText>
             </w:r>
             <w:r>
               <w:rPr>
@@ -4203,7 +4210,7 @@
               <w:noProof/>
             </w:rPr>
           </w:pPr>
-          <w:hyperlink w:anchor="_Toc505635452" w:history="1">
+          <w:hyperlink w:anchor="_Toc505636542" w:history="1">
             <w:r>
               <w:rPr>
                 <w:rStyle w:val="Hyperlink"/>
@@ -4230,7 +4237,7 @@
                 <w:noProof/>
                 <w:webHidden/>
               </w:rPr>
-              <w:instrText xml:space="preserve"> PAGEREF _Toc505635452 \h </w:instrText>
+              <w:instrText xml:space="preserve"> PAGEREF _Toc505636542 \h </w:instrText>
             </w:r>
             <w:r>
               <w:rPr>
@@ -4272,7 +4279,7 @@
               <w:noProof/>
             </w:rPr>
           </w:pPr>
-          <w:hyperlink w:anchor="_Toc505635453" w:history="1">
+          <w:hyperlink w:anchor="_Toc505636543" w:history="1">
             <w:r>
               <w:rPr>
                 <w:rStyle w:val="Hyperlink"/>
@@ -4299,7 +4306,7 @@
                 <w:noProof/>
                 <w:webHidden/>
               </w:rPr>
-              <w:instrText xml:space="preserve"> PAGEREF _Toc505635453 \h </w:instrText>
+              <w:instrText xml:space="preserve"> PAGEREF _Toc505636543 \h </w:instrText>
             </w:r>
             <w:r>
               <w:rPr>
@@ -4341,7 +4348,7 @@
               <w:noProof/>
             </w:rPr>
           </w:pPr>
-          <w:hyperlink w:anchor="_Toc505635454" w:history="1">
+          <w:hyperlink w:anchor="_Toc505636544" w:history="1">
             <w:r>
               <w:rPr>
                 <w:rStyle w:val="Hyperlink"/>
@@ -4368,7 +4375,7 @@
                 <w:noProof/>
                 <w:webHidden/>
               </w:rPr>
-              <w:instrText xml:space="preserve"> PAGEREF _Toc505635454 \h </w:instrText>
+              <w:instrText xml:space="preserve"> PAGEREF _Toc505636544 \h </w:instrText>
             </w:r>
             <w:r>
               <w:rPr>
@@ -4416,8 +4423,6 @@
             <w:fldChar w:fldCharType="end"/>
           </w:r>
         </w:p>
-        <w:bookmarkStart w:id="0" w:name="_GoBack" w:displacedByCustomXml="next"/>
-        <w:bookmarkEnd w:id="0" w:displacedByCustomXml="next"/>
       </w:sdtContent>
     </w:sdt>
     <w:p/>
@@ -4428,6 +4433,7 @@
           <w:tab w:val="right" w:leader="dot" w:pos="9062"/>
         </w:tabs>
         <w:rPr>
+          <w:rFonts w:eastAsiaTheme="minorEastAsia" w:hAnsiTheme="minorHAnsi" w:cstheme="minorBidi"/>
           <w:noProof/>
         </w:rPr>
       </w:pPr>
@@ -4440,7 +4446,7 @@
       <w:r>
         <w:fldChar w:fldCharType="separate"/>
       </w:r>
-      <w:hyperlink w:anchor="_Toc505635373" w:history="1">
+      <w:hyperlink w:anchor="_Toc505636586" w:history="1">
         <w:r>
           <w:rPr>
             <w:rStyle w:val="Hyperlink"/>
@@ -4468,7 +4474,7 @@
             <w:noProof/>
             <w:webHidden/>
           </w:rPr>
-          <w:instrText xml:space="preserve"> PAGEREF _Toc505635373 \h </w:instrText>
+          <w:instrText xml:space="preserve"> PAGEREF _Toc505636586 \h </w:instrText>
         </w:r>
         <w:r>
           <w:rPr>
@@ -4488,7 +4494,7 @@
             <w:noProof/>
             <w:webHidden/>
           </w:rPr>
-          <w:t>3</w:t>
+          <w:t>4</w:t>
         </w:r>
         <w:r>
           <w:rPr>
@@ -4506,10 +4512,11 @@
           <w:tab w:val="right" w:leader="dot" w:pos="9062"/>
         </w:tabs>
         <w:rPr>
+          <w:rFonts w:eastAsiaTheme="minorEastAsia" w:hAnsiTheme="minorHAnsi" w:cstheme="minorBidi"/>
           <w:noProof/>
         </w:rPr>
       </w:pPr>
-      <w:hyperlink w:anchor="_Toc505635374" w:history="1">
+      <w:hyperlink w:anchor="_Toc505636587" w:history="1">
         <w:r>
           <w:rPr>
             <w:rStyle w:val="Hyperlink"/>
@@ -4537,7 +4544,7 @@
             <w:noProof/>
             <w:webHidden/>
           </w:rPr>
-          <w:instrText xml:space="preserve"> PAGEREF _Toc505635374 \h </w:instrText>
+          <w:instrText xml:space="preserve"> PAGEREF _Toc505636587 \h </w:instrText>
         </w:r>
         <w:r>
           <w:rPr>
@@ -4557,7 +4564,7 @@
             <w:noProof/>
             <w:webHidden/>
           </w:rPr>
-          <w:t>3</w:t>
+          <w:t>4</w:t>
         </w:r>
         <w:r>
           <w:rPr>
@@ -4575,10 +4582,11 @@
           <w:tab w:val="right" w:leader="dot" w:pos="9062"/>
         </w:tabs>
         <w:rPr>
+          <w:rFonts w:eastAsiaTheme="minorEastAsia" w:hAnsiTheme="minorHAnsi" w:cstheme="minorBidi"/>
           <w:noProof/>
         </w:rPr>
       </w:pPr>
-      <w:hyperlink w:anchor="_Toc505635375" w:history="1">
+      <w:hyperlink w:anchor="_Toc505636588" w:history="1">
         <w:r>
           <w:rPr>
             <w:rStyle w:val="Hyperlink"/>
@@ -4622,145 +4630,7 @@
             <w:noProof/>
             <w:webHidden/>
           </w:rPr>
-          <w:instrText xml:space="preserve"> PAGEREF _Toc505635375 \h </w:instrText>
-        </w:r>
-        <w:r>
-          <w:rPr>
-            <w:noProof/>
-            <w:webHidden/>
-          </w:rPr>
-        </w:r>
-        <w:r>
-          <w:rPr>
-            <w:noProof/>
-            <w:webHidden/>
-          </w:rPr>
-          <w:fldChar w:fldCharType="separate"/>
-        </w:r>
-        <w:r>
-          <w:rPr>
-            <w:noProof/>
-            <w:webHidden/>
-          </w:rPr>
-          <w:t>4</w:t>
-        </w:r>
-        <w:r>
-          <w:rPr>
-            <w:noProof/>
-            <w:webHidden/>
-          </w:rPr>
-          <w:fldChar w:fldCharType="end"/>
-        </w:r>
-      </w:hyperlink>
-    </w:p>
-    <w:p>
-      <w:pPr>
-        <w:pStyle w:val="TableofFigures"/>
-        <w:tabs>
-          <w:tab w:val="right" w:leader="dot" w:pos="9062"/>
-        </w:tabs>
-        <w:rPr>
-          <w:noProof/>
-        </w:rPr>
-      </w:pPr>
-      <w:hyperlink w:anchor="_Toc505635376" w:history="1">
-        <w:r>
-          <w:rPr>
-            <w:rStyle w:val="Hyperlink"/>
-            <w:rFonts w:eastAsia="Calibri"/>
-            <w:noProof/>
-          </w:rPr>
-          <w:t>Figure 4 End of the instance - when player gets close then new terrain gets generated</w:t>
-        </w:r>
-        <w:r>
-          <w:rPr>
-            <w:noProof/>
-            <w:webHidden/>
-          </w:rPr>
-          <w:tab/>
-        </w:r>
-        <w:r>
-          <w:rPr>
-            <w:noProof/>
-            <w:webHidden/>
-          </w:rPr>
-          <w:fldChar w:fldCharType="begin"/>
-        </w:r>
-        <w:r>
-          <w:rPr>
-            <w:noProof/>
-            <w:webHidden/>
-          </w:rPr>
-          <w:instrText xml:space="preserve"> PAGEREF _Toc505635376 \h </w:instrText>
-        </w:r>
-        <w:r>
-          <w:rPr>
-            <w:noProof/>
-            <w:webHidden/>
-          </w:rPr>
-        </w:r>
-        <w:r>
-          <w:rPr>
-            <w:noProof/>
-            <w:webHidden/>
-          </w:rPr>
-          <w:fldChar w:fldCharType="separate"/>
-        </w:r>
-        <w:r>
-          <w:rPr>
-            <w:noProof/>
-            <w:webHidden/>
-          </w:rPr>
-          <w:t>4</w:t>
-        </w:r>
-        <w:r>
-          <w:rPr>
-            <w:noProof/>
-            <w:webHidden/>
-          </w:rPr>
-          <w:fldChar w:fldCharType="end"/>
-        </w:r>
-      </w:hyperlink>
-    </w:p>
-    <w:p>
-      <w:pPr>
-        <w:pStyle w:val="TableofFigures"/>
-        <w:tabs>
-          <w:tab w:val="right" w:leader="dot" w:pos="9062"/>
-        </w:tabs>
-        <w:rPr>
-          <w:noProof/>
-        </w:rPr>
-      </w:pPr>
-      <w:hyperlink w:anchor="_Toc505635377" w:history="1">
-        <w:r>
-          <w:rPr>
-            <w:rStyle w:val="Hyperlink"/>
-            <w:rFonts w:eastAsia="Calibri"/>
-            <w:noProof/>
-          </w:rPr>
-          <w:t>Figure 5 Initialise method in Board Manager</w:t>
-        </w:r>
-        <w:r>
-          <w:rPr>
-            <w:noProof/>
-            <w:webHidden/>
-          </w:rPr>
-          <w:tab/>
-        </w:r>
-        <w:r>
-          <w:rPr>
-            <w:noProof/>
-            <w:webHidden/>
-          </w:rPr>
-          <w:fldChar w:fldCharType="begin"/>
-        </w:r>
-        <w:r>
-          <w:rPr>
-            <w:noProof/>
-            <w:webHidden/>
-          </w:rPr>
-          <w:instrText xml:space="preserve"> PAGEREF _Toc505635377 \h </w:instrText>
+          <w:instrText xml:space="preserve"> PAGEREF _Toc505636588 \h </w:instrText>
         </w:r>
         <w:r>
           <w:rPr>
@@ -4798,17 +4668,18 @@
           <w:tab w:val="right" w:leader="dot" w:pos="9062"/>
         </w:tabs>
         <w:rPr>
+          <w:rFonts w:eastAsiaTheme="minorEastAsia" w:hAnsiTheme="minorHAnsi" w:cstheme="minorBidi"/>
           <w:noProof/>
         </w:rPr>
       </w:pPr>
-      <w:hyperlink w:anchor="_Toc505635378" w:history="1">
+      <w:hyperlink w:anchor="_Toc505636589" w:history="1">
         <w:r>
           <w:rPr>
             <w:rStyle w:val="Hyperlink"/>
             <w:rFonts w:eastAsia="Calibri"/>
             <w:noProof/>
           </w:rPr>
-          <w:t>Figure 6 Player character with 3 colliders</w:t>
+          <w:t>Figure 4 End of the instance - when player gets close then new terrain gets generated</w:t>
         </w:r>
         <w:r>
           <w:rPr>
@@ -4829,7 +4700,147 @@
             <w:noProof/>
             <w:webHidden/>
           </w:rPr>
-          <w:instrText xml:space="preserve"> PAGEREF _Toc505635378 \h </w:instrText>
+          <w:instrText xml:space="preserve"> PAGEREF _Toc505636589 \h </w:instrText>
+        </w:r>
+        <w:r>
+          <w:rPr>
+            <w:noProof/>
+            <w:webHidden/>
+          </w:rPr>
+        </w:r>
+        <w:r>
+          <w:rPr>
+            <w:noProof/>
+            <w:webHidden/>
+          </w:rPr>
+          <w:fldChar w:fldCharType="separate"/>
+        </w:r>
+        <w:r>
+          <w:rPr>
+            <w:noProof/>
+            <w:webHidden/>
+          </w:rPr>
+          <w:t>5</w:t>
+        </w:r>
+        <w:r>
+          <w:rPr>
+            <w:noProof/>
+            <w:webHidden/>
+          </w:rPr>
+          <w:fldChar w:fldCharType="end"/>
+        </w:r>
+      </w:hyperlink>
+    </w:p>
+    <w:p>
+      <w:pPr>
+        <w:pStyle w:val="TableofFigures"/>
+        <w:tabs>
+          <w:tab w:val="right" w:leader="dot" w:pos="9062"/>
+        </w:tabs>
+        <w:rPr>
+          <w:rFonts w:eastAsiaTheme="minorEastAsia" w:hAnsiTheme="minorHAnsi" w:cstheme="minorBidi"/>
+          <w:noProof/>
+        </w:rPr>
+      </w:pPr>
+      <w:hyperlink w:anchor="_Toc505636590" w:history="1">
+        <w:r>
+          <w:rPr>
+            <w:rStyle w:val="Hyperlink"/>
+            <w:rFonts w:eastAsia="Calibri"/>
+            <w:noProof/>
+          </w:rPr>
+          <w:t>Figure 5 Player mining downwards</w:t>
+        </w:r>
+        <w:r>
+          <w:rPr>
+            <w:noProof/>
+            <w:webHidden/>
+          </w:rPr>
+          <w:tab/>
+        </w:r>
+        <w:r>
+          <w:rPr>
+            <w:noProof/>
+            <w:webHidden/>
+          </w:rPr>
+          <w:fldChar w:fldCharType="begin"/>
+        </w:r>
+        <w:r>
+          <w:rPr>
+            <w:noProof/>
+            <w:webHidden/>
+          </w:rPr>
+          <w:instrText xml:space="preserve"> PAGEREF _Toc505636590 \h </w:instrText>
+        </w:r>
+        <w:r>
+          <w:rPr>
+            <w:noProof/>
+            <w:webHidden/>
+          </w:rPr>
+        </w:r>
+        <w:r>
+          <w:rPr>
+            <w:noProof/>
+            <w:webHidden/>
+          </w:rPr>
+          <w:fldChar w:fldCharType="separate"/>
+        </w:r>
+        <w:r>
+          <w:rPr>
+            <w:noProof/>
+            <w:webHidden/>
+          </w:rPr>
+          <w:t>5</w:t>
+        </w:r>
+        <w:r>
+          <w:rPr>
+            <w:noProof/>
+            <w:webHidden/>
+          </w:rPr>
+          <w:fldChar w:fldCharType="end"/>
+        </w:r>
+      </w:hyperlink>
+    </w:p>
+    <w:p>
+      <w:pPr>
+        <w:pStyle w:val="TableofFigures"/>
+        <w:tabs>
+          <w:tab w:val="right" w:leader="dot" w:pos="9062"/>
+        </w:tabs>
+        <w:rPr>
+          <w:rFonts w:eastAsiaTheme="minorEastAsia" w:hAnsiTheme="minorHAnsi" w:cstheme="minorBidi"/>
+          <w:noProof/>
+        </w:rPr>
+      </w:pPr>
+      <w:hyperlink w:anchor="_Toc505636591" w:history="1">
+        <w:r>
+          <w:rPr>
+            <w:rStyle w:val="Hyperlink"/>
+            <w:rFonts w:eastAsia="Calibri"/>
+            <w:noProof/>
+          </w:rPr>
+          <w:t>Figure 6 Initialise method in Board Manager</w:t>
+        </w:r>
+        <w:r>
+          <w:rPr>
+            <w:noProof/>
+            <w:webHidden/>
+          </w:rPr>
+          <w:tab/>
+        </w:r>
+        <w:r>
+          <w:rPr>
+            <w:noProof/>
+            <w:webHidden/>
+          </w:rPr>
+          <w:fldChar w:fldCharType="begin"/>
+        </w:r>
+        <w:r>
+          <w:rPr>
+            <w:noProof/>
+            <w:webHidden/>
+          </w:rPr>
+          <w:instrText xml:space="preserve"> PAGEREF _Toc505636591 \h </w:instrText>
         </w:r>
         <w:r>
           <w:rPr>
@@ -4861,27 +4872,96 @@
       </w:hyperlink>
     </w:p>
     <w:p>
+      <w:pPr>
+        <w:pStyle w:val="TableofFigures"/>
+        <w:tabs>
+          <w:tab w:val="right" w:leader="dot" w:pos="9062"/>
+        </w:tabs>
+        <w:rPr>
+          <w:rFonts w:eastAsiaTheme="minorEastAsia" w:hAnsiTheme="minorHAnsi" w:cstheme="minorBidi"/>
+          <w:noProof/>
+        </w:rPr>
+      </w:pPr>
+      <w:hyperlink w:anchor="_Toc505636592" w:history="1">
+        <w:r>
+          <w:rPr>
+            <w:rStyle w:val="Hyperlink"/>
+            <w:rFonts w:eastAsia="Calibri"/>
+            <w:noProof/>
+          </w:rPr>
+          <w:t>Figure 7 Player character with 3 colliders</w:t>
+        </w:r>
+        <w:r>
+          <w:rPr>
+            <w:noProof/>
+            <w:webHidden/>
+          </w:rPr>
+          <w:tab/>
+        </w:r>
+        <w:r>
+          <w:rPr>
+            <w:noProof/>
+            <w:webHidden/>
+          </w:rPr>
+          <w:fldChar w:fldCharType="begin"/>
+        </w:r>
+        <w:r>
+          <w:rPr>
+            <w:noProof/>
+            <w:webHidden/>
+          </w:rPr>
+          <w:instrText xml:space="preserve"> PAGEREF _Toc505636592 \h </w:instrText>
+        </w:r>
+        <w:r>
+          <w:rPr>
+            <w:noProof/>
+            <w:webHidden/>
+          </w:rPr>
+        </w:r>
+        <w:r>
+          <w:rPr>
+            <w:noProof/>
+            <w:webHidden/>
+          </w:rPr>
+          <w:fldChar w:fldCharType="separate"/>
+        </w:r>
+        <w:r>
+          <w:rPr>
+            <w:noProof/>
+            <w:webHidden/>
+          </w:rPr>
+          <w:t>7</w:t>
+        </w:r>
+        <w:r>
+          <w:rPr>
+            <w:noProof/>
+            <w:webHidden/>
+          </w:rPr>
+          <w:fldChar w:fldCharType="end"/>
+        </w:r>
+      </w:hyperlink>
+    </w:p>
+    <w:p>
       <w:r>
         <w:fldChar w:fldCharType="end"/>
       </w:r>
     </w:p>
-    <w:bookmarkStart w:id="1" w:name="_Toc505635450" w:displacedByCustomXml="next"/>
+    <w:bookmarkStart w:id="0" w:name="_Toc505636540" w:displacedByCustomXml="next"/>
     <w:sdt>
       <w:sdtPr>
+        <w:rPr>
+          <w:rFonts w:asciiTheme="minorHAnsi" w:eastAsia="Times New Roman" w:hAnsi="Times New Roman" w:cs="Times New Roman"/>
+          <w:color w:val="auto"/>
+          <w:sz w:val="22"/>
+          <w:szCs w:val="22"/>
+        </w:rPr>
         <w:id w:val="-1519544778"/>
         <w:docPartObj>
           <w:docPartGallery w:val="Bibliographies"/>
           <w:docPartUnique/>
         </w:docPartObj>
       </w:sdtPr>
-      <w:sdtEndPr>
-        <w:rPr>
-          <w:rFonts w:asciiTheme="minorHAnsi" w:eastAsia="Times New Roman" w:hAnsi="Times New Roman" w:cs="Times New Roman"/>
-          <w:color w:val="auto"/>
-          <w:sz w:val="22"/>
-          <w:szCs w:val="22"/>
-        </w:rPr>
-      </w:sdtEndPr>
+      <w:sdtEndPr/>
       <w:sdtContent>
         <w:p>
           <w:pPr>
@@ -4890,13 +4970,14 @@
           <w:r>
             <w:t>Bibliography</w:t>
           </w:r>
-          <w:bookmarkEnd w:id="1"/>
+          <w:bookmarkEnd w:id="0"/>
         </w:p>
         <w:sdt>
           <w:sdtPr>
             <w:id w:val="111145805"/>
             <w:bibliography/>
           </w:sdtPr>
+          <w:sdtEndPr/>
           <w:sdtContent>
             <w:p>
               <w:pPr>
@@ -5012,17 +5093,16 @@
         <w:br w:type="page"/>
       </w:r>
     </w:p>
-    <w:p/>
-    <w:p/>
     <w:p>
       <w:pPr>
         <w:pStyle w:val="Heading1"/>
       </w:pPr>
-      <w:bookmarkStart w:id="2" w:name="_Toc505635451"/>
-      <w:r>
+      <w:bookmarkStart w:id="1" w:name="_Toc505636541"/>
+      <w:r>
+        <w:lastRenderedPageBreak/>
         <w:t>Brief description:</w:t>
       </w:r>
-      <w:bookmarkEnd w:id="2"/>
+      <w:bookmarkEnd w:id="1"/>
     </w:p>
     <w:p>
       <w:r>
@@ -5086,11 +5166,11 @@
       <w:pPr>
         <w:pStyle w:val="Heading1"/>
       </w:pPr>
-      <w:bookmarkStart w:id="3" w:name="_Toc505635452"/>
+      <w:bookmarkStart w:id="2" w:name="_Toc505636542"/>
       <w:r>
         <w:t>Gameplay description:</w:t>
       </w:r>
-      <w:bookmarkEnd w:id="3"/>
+      <w:bookmarkEnd w:id="2"/>
     </w:p>
     <w:p>
       <w:r>
@@ -5201,52 +5281,52 @@
         <w:t xml:space="preserve"> </w:t>
       </w:r>
       <w:r>
-        <w:t>The only</w:t>
-      </w:r>
-      <w:r>
-        <w:t xml:space="preserve"> available</w:t>
-      </w:r>
-      <w:r>
-        <w:t xml:space="preserve"> exit</w:t>
+        <w:t xml:space="preserve">To get out of the cave instance the player can use a </w:t>
+      </w:r>
+      <w:r>
+        <w:t>“</w:t>
+      </w:r>
+      <w:r>
+        <w:t>teleportation</w:t>
+      </w:r>
+      <w:r>
+        <w:t>”</w:t>
+      </w:r>
+      <w:r>
+        <w:t xml:space="preserve"> item, which is available at the shop. Alternatively, the player returns to the city when either the health or the endurance is reduced to zero.</w:t>
+      </w:r>
+      <w:r>
+        <w:t xml:space="preserve"> Should the latter option come true then the player gets a penalty upon return to the city. </w:t>
+      </w:r>
+      <w:r>
+        <w:t xml:space="preserve">During the instance the user just moves in the direction of the tile and triggers a mining animation. This action costs the player endurance and takes a specific amount of time depending on the current stats. </w:t>
+      </w:r>
+      <w:r>
+        <w:t>Buying upgrades in the shop speeds up the action and reduces the amount of energy consumed.</w:t>
+      </w:r>
+      <w:r>
+        <w:t xml:space="preserve"> Furthermore, the player has a limited amount of space within </w:t>
+      </w:r>
+      <w:r>
+        <w:t>his</w:t>
       </w:r>
       <w:r>
         <w:t xml:space="preserve"> </w:t>
       </w:r>
       <w:r>
-        <w:t xml:space="preserve">is </w:t>
-      </w:r>
-      <w:r>
-        <w:t>using</w:t>
-      </w:r>
-      <w:r>
-        <w:t xml:space="preserve"> an item</w:t>
-      </w:r>
-      <w:r>
-        <w:t xml:space="preserve"> which is not cheap</w:t>
-      </w:r>
-      <w:r>
-        <w:t xml:space="preserve"> or when the player</w:t>
-      </w:r>
-      <w:r>
-        <w:t>’</w:t>
-      </w:r>
-      <w:r>
-        <w:t>s health or endurance sinks to zero.</w:t>
-      </w:r>
-      <w:r>
-        <w:t xml:space="preserve"> Should the latter option come true then the player gets a penalty upon return to the city. </w:t>
-      </w:r>
-      <w:r>
-        <w:t xml:space="preserve">During the instance the user just moves in the direction of the tile and triggers a mining animation. This action costs the player endurance and takes a specific amount of time depending on the current stats. </w:t>
-      </w:r>
-      <w:r>
-        <w:t>Buying upgrades in the shop speeds up the action and reduces the amount of energy consumed.</w:t>
-      </w:r>
-      <w:r>
-        <w:t xml:space="preserve"> Furthermore, the player has a limited amount of space within the </w:t>
-      </w:r>
-      <w:r>
-        <w:t xml:space="preserve">bag, which can also be improved. </w:t>
+        <w:t>bag</w:t>
+      </w:r>
+      <w:r>
+        <w:t xml:space="preserve"> to hold the minerals</w:t>
+      </w:r>
+      <w:r>
+        <w:t>, which can also be improved</w:t>
+      </w:r>
+      <w:r>
+        <w:t xml:space="preserve"> using the shop</w:t>
+      </w:r>
+      <w:r>
+        <w:t xml:space="preserve">. </w:t>
       </w:r>
     </w:p>
     <w:p>
@@ -5298,10 +5378,28 @@
         <w:t>s location</w:t>
       </w:r>
       <w:r>
-        <w:t xml:space="preserve"> in y direction</w:t>
-      </w:r>
-      <w:r>
-        <w:t xml:space="preserve">. After a limited amount of movement downwards a new set of tiles are generated. </w:t>
+        <w:t xml:space="preserve"> in </w:t>
+      </w:r>
+      <w:r>
+        <w:t>vertical</w:t>
+      </w:r>
+      <w:r>
+        <w:t xml:space="preserve"> direction</w:t>
+      </w:r>
+      <w:r>
+        <w:t xml:space="preserve">. After a </w:t>
+      </w:r>
+      <w:r>
+        <w:t>specific</w:t>
+      </w:r>
+      <w:r>
+        <w:t xml:space="preserve"> amount of movement downwards a new set of tiles </w:t>
+      </w:r>
+      <w:r>
+        <w:t>is</w:t>
+      </w:r>
+      <w:r>
+        <w:t xml:space="preserve"> generated. </w:t>
       </w:r>
       <w:r>
         <w:t xml:space="preserve">Based on the current </w:t>
@@ -5310,13 +5408,34 @@
         <w:t xml:space="preserve">position </w:t>
       </w:r>
       <w:r>
-        <w:t>and a random factor, different kind of tiles with different mining difficult</w:t>
-      </w:r>
-      <w:r>
-        <w:t>y will be generated.</w:t>
-      </w:r>
-      <w:r>
-        <w:t xml:space="preserve"> This means a higher difficulty the</w:t>
+        <w:t xml:space="preserve">and a random factor, </w:t>
+      </w:r>
+      <w:r>
+        <w:t>various kinds</w:t>
+      </w:r>
+      <w:r>
+        <w:t xml:space="preserve"> of tiles with different mining difficult</w:t>
+      </w:r>
+      <w:r>
+        <w:t xml:space="preserve">y will be </w:t>
+      </w:r>
+      <w:r>
+        <w:t>instantiated</w:t>
+      </w:r>
+      <w:r>
+        <w:t>.</w:t>
+      </w:r>
+      <w:r>
+        <w:t xml:space="preserve"> This </w:t>
+      </w:r>
+      <w:r>
+        <w:t>results</w:t>
+      </w:r>
+      <w:r>
+        <w:t xml:space="preserve"> in</w:t>
+      </w:r>
+      <w:r>
+        <w:t xml:space="preserve"> a higher difficulty the</w:t>
       </w:r>
       <w:r>
         <w:t xml:space="preserve"> deeper the player gets to.</w:t>
@@ -5366,11 +5485,12 @@
       <w:pPr>
         <w:pStyle w:val="Heading1"/>
       </w:pPr>
-      <w:bookmarkStart w:id="4" w:name="_Toc505635453"/>
-      <w:r>
+      <w:bookmarkStart w:id="3" w:name="_Toc505636543"/>
+      <w:r>
+        <w:lastRenderedPageBreak/>
         <w:t>Screen Images:</w:t>
       </w:r>
-      <w:bookmarkEnd w:id="4"/>
+      <w:bookmarkEnd w:id="3"/>
     </w:p>
     <w:p/>
     <w:p>
@@ -5422,7 +5542,7 @@
       <w:pPr>
         <w:pStyle w:val="Caption"/>
       </w:pPr>
-      <w:bookmarkStart w:id="5" w:name="_Toc505635373"/>
+      <w:bookmarkStart w:id="4" w:name="_Toc505636586"/>
       <w:r>
         <w:t xml:space="preserve">Figure </w:t>
       </w:r>
@@ -5447,7 +5567,7 @@
       <w:r>
         <w:t xml:space="preserve"> Main menu</w:t>
       </w:r>
-      <w:bookmarkEnd w:id="5"/>
+      <w:bookmarkEnd w:id="4"/>
     </w:p>
     <w:p/>
     <w:p>
@@ -5499,7 +5619,7 @@
       <w:pPr>
         <w:pStyle w:val="Caption"/>
       </w:pPr>
-      <w:bookmarkStart w:id="6" w:name="_Toc505635374"/>
+      <w:bookmarkStart w:id="5" w:name="_Toc505636587"/>
       <w:r>
         <w:t xml:space="preserve">Figure </w:t>
       </w:r>
@@ -5524,7 +5644,7 @@
       <w:r>
         <w:t xml:space="preserve"> Cave instance</w:t>
       </w:r>
-      <w:bookmarkEnd w:id="6"/>
+      <w:bookmarkEnd w:id="5"/>
     </w:p>
     <w:p>
       <w:pPr>
@@ -5536,9 +5656,9 @@
         </w:rPr>
         <w:lastRenderedPageBreak/>
         <w:drawing>
-          <wp:inline distT="0" distB="0" distL="0" distR="0" wp14:anchorId="54624AF5" wp14:editId="378E2E2E">
-            <wp:extent cx="5760720" cy="2948940"/>
-            <wp:effectExtent l="0" t="0" r="0" b="3810"/>
+          <wp:inline distT="0" distB="0" distL="0" distR="0" wp14:anchorId="54624AF5" wp14:editId="085EFBD5">
+            <wp:extent cx="5760720" cy="2369820"/>
+            <wp:effectExtent l="0" t="0" r="0" b="0"/>
             <wp:docPr id="35" name="Picture 35"/>
             <wp:cNvGraphicFramePr>
               <a:graphicFrameLocks xmlns:a="http://schemas.openxmlformats.org/drawingml/2006/main" noChangeAspect="1"/>
@@ -5559,7 +5679,7 @@
                   <pic:spPr>
                     <a:xfrm>
                       <a:off x="0" y="0"/>
-                      <a:ext cx="5760720" cy="2948940"/>
+                      <a:ext cx="5760720" cy="2369820"/>
                     </a:xfrm>
                     <a:prstGeom prst="rect">
                       <a:avLst/>
@@ -5576,7 +5696,7 @@
       <w:pPr>
         <w:pStyle w:val="Caption"/>
       </w:pPr>
-      <w:bookmarkStart w:id="7" w:name="_Toc505635375"/>
+      <w:bookmarkStart w:id="6" w:name="_Toc505636588"/>
       <w:r>
         <w:t xml:space="preserve">Figure </w:t>
       </w:r>
@@ -5610,9 +5730,8 @@
       <w:r>
         <w:t xml:space="preserve"> currently only 4 tiles are in use</w:t>
       </w:r>
-      <w:bookmarkEnd w:id="7"/>
+      <w:bookmarkEnd w:id="6"/>
     </w:p>
-    <w:p/>
     <w:p>
       <w:pPr>
         <w:keepNext/>
@@ -5622,9 +5741,9 @@
           <w:noProof/>
         </w:rPr>
         <w:drawing>
-          <wp:inline distT="0" distB="0" distL="0" distR="0" wp14:anchorId="596119E4" wp14:editId="0362747E">
-            <wp:extent cx="5760720" cy="2712720"/>
-            <wp:effectExtent l="0" t="0" r="0" b="0"/>
+          <wp:inline distT="0" distB="0" distL="0" distR="0" wp14:anchorId="596119E4" wp14:editId="48584413">
+            <wp:extent cx="5760720" cy="2354580"/>
+            <wp:effectExtent l="0" t="0" r="0" b="7620"/>
             <wp:docPr id="36" name="Picture 36"/>
             <wp:cNvGraphicFramePr>
               <a:graphicFrameLocks xmlns:a="http://schemas.openxmlformats.org/drawingml/2006/main" noChangeAspect="1"/>
@@ -5645,7 +5764,7 @@
                   <pic:spPr>
                     <a:xfrm>
                       <a:off x="0" y="0"/>
-                      <a:ext cx="5760720" cy="2712720"/>
+                      <a:ext cx="5760720" cy="2354580"/>
                     </a:xfrm>
                     <a:prstGeom prst="rect">
                       <a:avLst/>
@@ -5662,7 +5781,7 @@
       <w:pPr>
         <w:pStyle w:val="Caption"/>
       </w:pPr>
-      <w:bookmarkStart w:id="8" w:name="_Toc505635376"/>
+      <w:bookmarkStart w:id="7" w:name="_Toc505636589"/>
       <w:r>
         <w:t xml:space="preserve">Figure </w:t>
       </w:r>
@@ -5687,20 +5806,91 @@
       <w:r>
         <w:t xml:space="preserve"> End of the instance - when player gets close then new terrain gets generated</w:t>
       </w:r>
+      <w:bookmarkEnd w:id="7"/>
+    </w:p>
+    <w:p>
+      <w:pPr>
+        <w:keepNext/>
+      </w:pPr>
+      <w:r>
+        <w:rPr>
+          <w:noProof/>
+        </w:rPr>
+        <w:drawing>
+          <wp:inline distT="0" distB="0" distL="0" distR="0" wp14:anchorId="383B58D2" wp14:editId="28E3EF12">
+            <wp:extent cx="5760720" cy="2895600"/>
+            <wp:effectExtent l="0" t="0" r="0" b="0"/>
+            <wp:docPr id="38" name="Picture 38"/>
+            <wp:cNvGraphicFramePr>
+              <a:graphicFrameLocks xmlns:a="http://schemas.openxmlformats.org/drawingml/2006/main" noChangeAspect="1"/>
+            </wp:cNvGraphicFramePr>
+            <a:graphic xmlns:a="http://schemas.openxmlformats.org/drawingml/2006/main">
+              <a:graphicData uri="http://schemas.openxmlformats.org/drawingml/2006/picture">
+                <pic:pic xmlns:pic="http://schemas.openxmlformats.org/drawingml/2006/picture">
+                  <pic:nvPicPr>
+                    <pic:cNvPr id="1" name=""/>
+                    <pic:cNvPicPr/>
+                  </pic:nvPicPr>
+                  <pic:blipFill>
+                    <a:blip r:embed="rId13"/>
+                    <a:stretch>
+                      <a:fillRect/>
+                    </a:stretch>
+                  </pic:blipFill>
+                  <pic:spPr>
+                    <a:xfrm>
+                      <a:off x="0" y="0"/>
+                      <a:ext cx="5760720" cy="2895600"/>
+                    </a:xfrm>
+                    <a:prstGeom prst="rect">
+                      <a:avLst/>
+                    </a:prstGeom>
+                  </pic:spPr>
+                </pic:pic>
+              </a:graphicData>
+            </a:graphic>
+          </wp:inline>
+        </w:drawing>
+      </w:r>
+    </w:p>
+    <w:p>
+      <w:pPr>
+        <w:pStyle w:val="Caption"/>
+      </w:pPr>
+      <w:bookmarkStart w:id="8" w:name="_Toc505636590"/>
+      <w:r>
+        <w:t xml:space="preserve">Figure </w:t>
+      </w:r>
+      <w:r>
+        <w:fldChar w:fldCharType="begin"/>
+      </w:r>
+      <w:r>
+        <w:instrText xml:space="preserve"> SEQ Figure \* ARABIC </w:instrText>
+      </w:r>
+      <w:r>
+        <w:fldChar w:fldCharType="separate"/>
+      </w:r>
+      <w:r>
+        <w:rPr>
+          <w:noProof/>
+        </w:rPr>
+        <w:t>5</w:t>
+      </w:r>
+      <w:r>
+        <w:fldChar w:fldCharType="end"/>
+      </w:r>
+      <w:r>
+        <w:t xml:space="preserve"> Player mining downwards</w:t>
+      </w:r>
       <w:bookmarkEnd w:id="8"/>
     </w:p>
-    <w:p>
-      <w:r>
-        <w:br w:type="page"/>
-      </w:r>
-    </w:p>
-    <w:p/>
     <w:p>
       <w:pPr>
         <w:pStyle w:val="Heading1"/>
       </w:pPr>
-      <w:bookmarkStart w:id="9" w:name="_Toc505635454"/>
-      <w:r>
+      <w:bookmarkStart w:id="9" w:name="_Toc505636544"/>
+      <w:r>
+        <w:lastRenderedPageBreak/>
         <w:t>Implementation:</w:t>
       </w:r>
       <w:bookmarkEnd w:id="9"/>
@@ -5717,7 +5907,7 @@
         <w:t xml:space="preserve"> This game engine </w:t>
       </w:r>
       <w:r>
-        <w:t xml:space="preserve">provides many useful features and enables the developers to focus on the essentials of the game design instead of the usual concerns of complex tasks like </w:t>
+        <w:t xml:space="preserve">provides many useful features and enables developers to focus on the essentials of the game design instead of the usual concerns of complex tasks like </w:t>
       </w:r>
       <w:r>
         <w:t>math, science and physics</w:t>
@@ -5733,6 +5923,7 @@
           <w:id w:val="-2121051301"/>
           <w:citation/>
         </w:sdtPr>
+        <w:sdtEndPr/>
         <w:sdtContent>
           <w:r>
             <w:fldChar w:fldCharType="begin"/>
@@ -5810,11 +6001,15 @@
       <w:r>
         <w:t xml:space="preserve"> Nonetheless, </w:t>
       </w:r>
+      <w:r>
+        <w:t>Pereira</w:t>
+      </w:r>
       <w:sdt>
         <w:sdtPr>
           <w:id w:val="-799685471"/>
           <w:citation/>
         </w:sdtPr>
+        <w:sdtEndPr/>
         <w:sdtContent>
           <w:r>
             <w:fldChar w:fldCharType="begin"/>
@@ -5824,7 +6019,7 @@
               <w:rFonts w:hAnsiTheme="minorHAnsi"/>
               <w:lang w:val="de-DE"/>
             </w:rPr>
-            <w:instrText xml:space="preserve"> CITATION Ven14 \l 1031 </w:instrText>
+            <w:instrText xml:space="preserve">CITATION Ven14 \n  \l 1031 </w:instrText>
           </w:r>
           <w:r>
             <w:fldChar w:fldCharType="separate"/>
@@ -5835,7 +6030,15 @@
               <w:noProof/>
               <w:lang w:val="de-DE"/>
             </w:rPr>
-            <w:t>(Pereira, 2014)</w:t>
+            <w:t xml:space="preserve"> </w:t>
+          </w:r>
+          <w:r>
+            <w:rPr>
+              <w:rFonts w:hAnsiTheme="minorHAnsi"/>
+              <w:noProof/>
+              <w:lang w:val="de-DE"/>
+            </w:rPr>
+            <w:t>(2014)</w:t>
           </w:r>
           <w:r>
             <w:fldChar w:fldCharType="end"/>
@@ -5845,11 +6048,15 @@
       <w:r>
         <w:t xml:space="preserve"> and </w:t>
       </w:r>
+      <w:r>
+        <w:t>Jackson</w:t>
+      </w:r>
       <w:sdt>
         <w:sdtPr>
           <w:id w:val="1171142835"/>
           <w:citation/>
         </w:sdtPr>
+        <w:sdtEndPr/>
         <w:sdtContent>
           <w:r>
             <w:fldChar w:fldCharType="begin"/>
@@ -5859,7 +6066,7 @@
               <w:rFonts w:hAnsiTheme="minorHAnsi"/>
               <w:lang w:val="de-DE"/>
             </w:rPr>
-            <w:instrText xml:space="preserve"> CITATION Jac14 \l 1031 </w:instrText>
+            <w:instrText xml:space="preserve">CITATION Jac14 \n  \l 1031 </w:instrText>
           </w:r>
           <w:r>
             <w:fldChar w:fldCharType="separate"/>
@@ -5870,7 +6077,15 @@
               <w:noProof/>
               <w:lang w:val="de-DE"/>
             </w:rPr>
-            <w:t>(Jackson, 2014)</w:t>
+            <w:t xml:space="preserve"> </w:t>
+          </w:r>
+          <w:r>
+            <w:rPr>
+              <w:rFonts w:hAnsiTheme="minorHAnsi"/>
+              <w:noProof/>
+              <w:lang w:val="de-DE"/>
+            </w:rPr>
+            <w:t>(2014)</w:t>
           </w:r>
           <w:r>
             <w:fldChar w:fldCharType="end"/>
@@ -5890,7 +6105,13 @@
         <w:t>this game</w:t>
       </w:r>
       <w:r>
-        <w:t xml:space="preserve"> engine has like the physics, the sprite-workflow, animation, particle effects and much more</w:t>
+        <w:t xml:space="preserve"> engine has </w:t>
+      </w:r>
+      <w:r>
+        <w:t>for example</w:t>
+      </w:r>
+      <w:r>
+        <w:t xml:space="preserve"> the physics, the sprite-workflow, animation, particle effects and much more</w:t>
       </w:r>
       <w:r>
         <w:t xml:space="preserve">. </w:t>
@@ -5898,10 +6119,22 @@
     </w:p>
     <w:p>
       <w:r>
-        <w:t xml:space="preserve">One of the main technical challenges besides the collision detection for the </w:t>
-      </w:r>
-      <w:r>
-        <w:t xml:space="preserve">mining of a tile is the procedural content generation. </w:t>
+        <w:t>One of the main technical challenges</w:t>
+      </w:r>
+      <w:r>
+        <w:t>,</w:t>
+      </w:r>
+      <w:r>
+        <w:t xml:space="preserve"> besides the collision detection for the </w:t>
+      </w:r>
+      <w:r>
+        <w:t>mining of a tile</w:t>
+      </w:r>
+      <w:r>
+        <w:t>,</w:t>
+      </w:r>
+      <w:r>
+        <w:t xml:space="preserve"> is the procedural content generation. </w:t>
       </w:r>
       <w:r>
         <w:t xml:space="preserve">A </w:t>
@@ -5925,10 +6158,22 @@
         <w:t xml:space="preserve"> </w:t>
       </w:r>
       <w:r>
-        <w:t>Sometimes too much randomness can lead to surprising results</w:t>
-      </w:r>
-      <w:r>
-        <w:t xml:space="preserve"> but with this can be prevented using a good algorithm</w:t>
+        <w:t xml:space="preserve">Sometimes too much randomness can lead to surprising </w:t>
+      </w:r>
+      <w:r>
+        <w:t>results,</w:t>
+      </w:r>
+      <w:r>
+        <w:t xml:space="preserve"> but this can be prevented using </w:t>
+      </w:r>
+      <w:r>
+        <w:t xml:space="preserve">simplified </w:t>
+      </w:r>
+      <w:r>
+        <w:t>algorithm</w:t>
+      </w:r>
+      <w:r>
+        <w:t>s</w:t>
       </w:r>
       <w:r>
         <w:t>.</w:t>
@@ -5937,13 +6182,20 @@
         <w:t xml:space="preserve"> </w:t>
       </w:r>
       <w:r>
-        <w:t xml:space="preserve">As </w:t>
+        <w:t>As</w:t>
+      </w:r>
+      <w:r>
+        <w:t xml:space="preserve"> Watkins</w:t>
+      </w:r>
+      <w:r>
+        <w:t xml:space="preserve"> </w:t>
       </w:r>
       <w:sdt>
         <w:sdtPr>
           <w:id w:val="1042716292"/>
           <w:citation/>
         </w:sdtPr>
+        <w:sdtEndPr/>
         <w:sdtContent>
           <w:r>
             <w:fldChar w:fldCharType="begin"/>
@@ -5953,7 +6205,7 @@
               <w:rFonts w:hAnsiTheme="minorHAnsi"/>
               <w:lang w:val="de-DE"/>
             </w:rPr>
-            <w:instrText xml:space="preserve"> CITATION Wat16 \l 1031 </w:instrText>
+            <w:instrText xml:space="preserve">CITATION Wat16 \n  \l 1031 </w:instrText>
           </w:r>
           <w:r>
             <w:fldChar w:fldCharType="separate"/>
@@ -5964,7 +6216,7 @@
               <w:noProof/>
               <w:lang w:val="de-DE"/>
             </w:rPr>
-            <w:t>(Watkins, 2016)</w:t>
+            <w:t>(2016)</w:t>
           </w:r>
           <w:r>
             <w:fldChar w:fldCharType="end"/>
@@ -6011,7 +6263,19 @@
         <w:t xml:space="preserve"> thoroughly.</w:t>
       </w:r>
       <w:r>
-        <w:t xml:space="preserve"> Especially, since Mining Life is a kind of infinite game this can become very useful.</w:t>
+        <w:t xml:space="preserve"> Especially, since Mining Life is a kind of infinite game this </w:t>
+      </w:r>
+      <w:r>
+        <w:t xml:space="preserve">approach </w:t>
+      </w:r>
+      <w:r>
+        <w:t xml:space="preserve">can </w:t>
+      </w:r>
+      <w:r>
+        <w:t>be</w:t>
+      </w:r>
+      <w:r>
+        <w:t xml:space="preserve"> very useful.</w:t>
       </w:r>
       <w:r>
         <w:t xml:space="preserve"> </w:t>
@@ -6071,7 +6335,7 @@
                     <pic:cNvPicPr/>
                   </pic:nvPicPr>
                   <pic:blipFill>
-                    <a:blip r:embed="rId13"/>
+                    <a:blip r:embed="rId14"/>
                     <a:stretch>
                       <a:fillRect/>
                     </a:stretch>
@@ -6096,7 +6360,7 @@
       <w:pPr>
         <w:pStyle w:val="Caption"/>
       </w:pPr>
-      <w:bookmarkStart w:id="10" w:name="_Toc505635377"/>
+      <w:bookmarkStart w:id="10" w:name="_Toc505636591"/>
       <w:r>
         <w:t xml:space="preserve">Figure </w:t>
       </w:r>
@@ -6113,7 +6377,7 @@
         <w:rPr>
           <w:noProof/>
         </w:rPr>
-        <w:t>5</w:t>
+        <w:t>6</w:t>
       </w:r>
       <w:r>
         <w:fldChar w:fldCharType="end"/>
@@ -6125,7 +6389,10 @@
     </w:p>
     <w:p>
       <w:r>
-        <w:t>This image shows the main workflow of the Board Manager.</w:t>
+        <w:t>Figure 6</w:t>
+      </w:r>
+      <w:r>
+        <w:t xml:space="preserve"> shows the main workflow of the Board Manager.</w:t>
       </w:r>
       <w:r>
         <w:t xml:space="preserve"> First, a</w:t>
@@ -6164,7 +6431,13 @@
         <w:t xml:space="preserve">minerals are generated on </w:t>
       </w:r>
       <w:r>
-        <w:t xml:space="preserve">the grid by choosing random positions. These positions are removed from the list afterward and the amount of </w:t>
+        <w:t>the grid by choosing random positions. These positions are removed from the list afterward</w:t>
+      </w:r>
+      <w:r>
+        <w:t xml:space="preserve">s </w:t>
+      </w:r>
+      <w:r>
+        <w:t xml:space="preserve">and the amount of </w:t>
       </w:r>
       <w:r>
         <w:t xml:space="preserve">resources that are generated is a random value between the given minimum and maximum count. </w:t>
@@ -6176,7 +6449,7 @@
         <w:t xml:space="preserve">instantiates </w:t>
       </w:r>
       <w:r>
-        <w:t xml:space="preserve">tiles or outer walls </w:t>
+        <w:t xml:space="preserve">tiles </w:t>
       </w:r>
       <w:r>
         <w:t>for the rest of the grid.</w:t>
@@ -6221,10 +6494,31 @@
         <w:t xml:space="preserve"> In addition, </w:t>
       </w:r>
       <w:r>
-        <w:t xml:space="preserve">the tiles all have unique </w:t>
-      </w:r>
-      <w:r>
-        <w:t>attributes like health, which consumes a corresponding amount of energy from the user upon mining it.</w:t>
+        <w:t>all</w:t>
+      </w:r>
+      <w:r>
+        <w:t xml:space="preserve"> tiles all have unique </w:t>
+      </w:r>
+      <w:r>
+        <w:t>attributes like health,</w:t>
+      </w:r>
+      <w:r>
+        <w:t xml:space="preserve"> mining difficulty and more. These attributes are responsible for the </w:t>
+      </w:r>
+      <w:r>
+        <w:t xml:space="preserve">amount of energy the </w:t>
+      </w:r>
+      <w:r>
+        <w:t xml:space="preserve">player uses </w:t>
+      </w:r>
+      <w:r>
+        <w:t xml:space="preserve">upon mining </w:t>
+      </w:r>
+      <w:r>
+        <w:t>the tile</w:t>
+      </w:r>
+      <w:r>
+        <w:t>.</w:t>
       </w:r>
       <w:r>
         <w:t xml:space="preserve"> </w:t>
@@ -6256,13 +6550,37 @@
         <w:t>bumpiness appeared on the floor</w:t>
       </w:r>
       <w:r>
-        <w:t xml:space="preserve">. To fix that, the player character has a circle collider on the feet and a box collider surround the upper body. </w:t>
+        <w:t xml:space="preserve">. To fix that, the player character </w:t>
+      </w:r>
+      <w:r>
+        <w:t>needed</w:t>
+      </w:r>
+      <w:r>
+        <w:t xml:space="preserve"> a circle collider on the feet and a box collider surround</w:t>
+      </w:r>
+      <w:r>
+        <w:t>ing</w:t>
+      </w:r>
+      <w:r>
+        <w:t xml:space="preserve"> the upper body. </w:t>
       </w:r>
       <w:r>
         <w:t xml:space="preserve">In addition, there is a polygon collider which </w:t>
       </w:r>
       <w:r>
-        <w:t xml:space="preserve">forks into three different directions. The polygon collider is only a trigger and therefor </w:t>
+        <w:t>forks into three different directions. The polygon collider is only a trigger</w:t>
+      </w:r>
+      <w:r>
+        <w:t xml:space="preserve"> collider</w:t>
+      </w:r>
+      <w:r>
+        <w:t xml:space="preserve"> and therefor</w:t>
+      </w:r>
+      <w:r>
+        <w:t>e</w:t>
+      </w:r>
+      <w:r>
+        <w:t xml:space="preserve"> </w:t>
       </w:r>
       <w:r>
         <w:t xml:space="preserve">is </w:t>
@@ -6284,7 +6602,7 @@
       <w:pPr>
         <w:pStyle w:val="Caption"/>
       </w:pPr>
-      <w:bookmarkStart w:id="11" w:name="_Toc505635378"/>
+      <w:bookmarkStart w:id="11" w:name="_Toc505636592"/>
       <w:r>
         <w:rPr>
           <w:noProof/>
@@ -6305,7 +6623,7 @@
                     <pic:cNvPicPr/>
                   </pic:nvPicPr>
                   <pic:blipFill>
-                    <a:blip r:embed="rId14"/>
+                    <a:blip r:embed="rId15"/>
                     <a:stretch>
                       <a:fillRect/>
                     </a:stretch>
@@ -6341,7 +6659,7 @@
         <w:rPr>
           <w:noProof/>
         </w:rPr>
-        <w:t>6</w:t>
+        <w:t>7</w:t>
       </w:r>
       <w:r>
         <w:fldChar w:fldCharType="end"/>
@@ -6365,27 +6683,24 @@
         <w:t>“</w:t>
       </w:r>
       <w:r>
-        <w:t>OnCollisionStay2</w:t>
+        <w:t>OnCollisionStay2D</w:t>
+      </w:r>
+      <w:r>
+        <w:t>”</w:t>
+      </w:r>
+      <w:r>
+        <w:t xml:space="preserve"> method </w:t>
+      </w:r>
+      <w:r>
+        <w:t xml:space="preserve">and </w:t>
       </w:r>
       <w:proofErr w:type="gramStart"/>
       <w:r>
-        <w:t>D(</w:t>
+        <w:t>particular care</w:t>
       </w:r>
       <w:proofErr w:type="gramEnd"/>
       <w:r>
-        <w:t>)</w:t>
-      </w:r>
-      <w:r>
-        <w:t>”</w:t>
-      </w:r>
-      <w:r>
-        <w:t xml:space="preserve"> method </w:t>
-      </w:r>
-      <w:r>
-        <w:t xml:space="preserve">and </w:t>
-      </w:r>
-      <w:r>
-        <w:t xml:space="preserve">special care is taken to prevent </w:t>
+        <w:t xml:space="preserve"> is taken to prevent </w:t>
       </w:r>
       <w:r>
         <w:t>adjoining tiles to be mined as well if they come in touch with the collider.</w:t>
@@ -6397,7 +6712,12 @@
         <w:t>while th</w:t>
       </w:r>
       <w:r>
-        <w:t xml:space="preserve">e player is mining on a specific tile. </w:t>
+        <w:t>e player is m</w:t>
+      </w:r>
+      <w:bookmarkStart w:id="12" w:name="_GoBack"/>
+      <w:bookmarkEnd w:id="12"/>
+      <w:r>
+        <w:t xml:space="preserve">ining on a specific tile. </w:t>
       </w:r>
       <w:r>
         <w:t xml:space="preserve">Further implementation can be reviewed in the script </w:t>
@@ -6419,8 +6739,8 @@
       </w:r>
     </w:p>
     <w:sectPr>
-      <w:headerReference w:type="default" r:id="rId15"/>
-      <w:footerReference w:type="default" r:id="rId16"/>
+      <w:headerReference w:type="default" r:id="rId16"/>
+      <w:footerReference w:type="default" r:id="rId17"/>
       <w:pgSz w:w="11906" w:h="16838"/>
       <w:pgMar w:top="1417" w:right="1417" w:bottom="1134" w:left="1417" w:header="708" w:footer="708" w:gutter="0"/>
       <w:pgNumType w:start="0"/>
@@ -6510,7 +6830,7 @@
         <w:sz w:val="26"/>
         <w:szCs w:val="26"/>
       </w:rPr>
-      <w:t>2</w:t>
+      <w:t>6</w:t>
     </w:r>
     <w:r>
       <w:rPr>
@@ -7182,6 +7502,7 @@
   <w:style w:type="character" w:default="1" w:styleId="DefaultParagraphFont">
     <w:name w:val="Default Paragraph Font"/>
     <w:uiPriority w:val="1"/>
+    <w:semiHidden/>
     <w:unhideWhenUsed/>
   </w:style>
   <w:style w:type="table" w:default="1" w:styleId="TableNormal">
@@ -7843,7 +8164,7 @@
 </file>
 
 <file path=customXml/itemProps2.xml><?xml version="1.0" encoding="utf-8"?>
-<ds:datastoreItem xmlns:ds="http://schemas.openxmlformats.org/officeDocument/2006/customXml" ds:itemID="{59B4081C-8741-4585-B279-6E0CFE16EEC7}">
+<ds:datastoreItem xmlns:ds="http://schemas.openxmlformats.org/officeDocument/2006/customXml" ds:itemID="{D1DF7020-E99E-4846-BA27-F92D3626748C}">
   <ds:schemaRefs>
     <ds:schemaRef ds:uri="http://schemas.openxmlformats.org/officeDocument/2006/bibliography"/>
   </ds:schemaRefs>

</xml_diff>

<commit_message>
adding audio and a soundmanager to the project
</commit_message>
<xml_diff>
--- a/Game Specification Document.docx
+++ b/Game Specification Document.docx
@@ -4494,7 +4494,7 @@
             <w:noProof/>
             <w:webHidden/>
           </w:rPr>
-          <w:t>4</w:t>
+          <w:t>3</w:t>
         </w:r>
         <w:r>
           <w:rPr>
@@ -4564,7 +4564,7 @@
             <w:noProof/>
             <w:webHidden/>
           </w:rPr>
-          <w:t>4</w:t>
+          <w:t>3</w:t>
         </w:r>
         <w:r>
           <w:rPr>
@@ -4650,7 +4650,7 @@
             <w:noProof/>
             <w:webHidden/>
           </w:rPr>
-          <w:t>5</w:t>
+          <w:t>4</w:t>
         </w:r>
         <w:r>
           <w:rPr>
@@ -4720,7 +4720,7 @@
             <w:noProof/>
             <w:webHidden/>
           </w:rPr>
-          <w:t>5</w:t>
+          <w:t>4</w:t>
         </w:r>
         <w:r>
           <w:rPr>
@@ -4790,7 +4790,7 @@
             <w:noProof/>
             <w:webHidden/>
           </w:rPr>
-          <w:t>5</w:t>
+          <w:t>4</w:t>
         </w:r>
         <w:r>
           <w:rPr>
@@ -4860,7 +4860,7 @@
             <w:noProof/>
             <w:webHidden/>
           </w:rPr>
-          <w:t>6</w:t>
+          <w:t>5</w:t>
         </w:r>
         <w:r>
           <w:rPr>
@@ -4930,7 +4930,7 @@
             <w:noProof/>
             <w:webHidden/>
           </w:rPr>
-          <w:t>7</w:t>
+          <w:t>6</w:t>
         </w:r>
         <w:r>
           <w:rPr>
@@ -5490,7 +5490,9 @@
         <w:lastRenderedPageBreak/>
         <w:t>Screen Images:</w:t>
       </w:r>
+      <w:bookmarkStart w:id="4" w:name="_GoBack"/>
       <w:bookmarkEnd w:id="3"/>
+      <w:bookmarkEnd w:id="4"/>
     </w:p>
     <w:p/>
     <w:p>
@@ -5542,7 +5544,7 @@
       <w:pPr>
         <w:pStyle w:val="Caption"/>
       </w:pPr>
-      <w:bookmarkStart w:id="4" w:name="_Toc505636586"/>
+      <w:bookmarkStart w:id="5" w:name="_Toc505636586"/>
       <w:r>
         <w:t xml:space="preserve">Figure </w:t>
       </w:r>
@@ -5567,7 +5569,7 @@
       <w:r>
         <w:t xml:space="preserve"> Main menu</w:t>
       </w:r>
-      <w:bookmarkEnd w:id="4"/>
+      <w:bookmarkEnd w:id="5"/>
     </w:p>
     <w:p/>
     <w:p>
@@ -5619,7 +5621,7 @@
       <w:pPr>
         <w:pStyle w:val="Caption"/>
       </w:pPr>
-      <w:bookmarkStart w:id="5" w:name="_Toc505636587"/>
+      <w:bookmarkStart w:id="6" w:name="_Toc505636587"/>
       <w:r>
         <w:t xml:space="preserve">Figure </w:t>
       </w:r>
@@ -5644,7 +5646,7 @@
       <w:r>
         <w:t xml:space="preserve"> Cave instance</w:t>
       </w:r>
-      <w:bookmarkEnd w:id="5"/>
+      <w:bookmarkEnd w:id="6"/>
     </w:p>
     <w:p>
       <w:pPr>
@@ -5696,7 +5698,7 @@
       <w:pPr>
         <w:pStyle w:val="Caption"/>
       </w:pPr>
-      <w:bookmarkStart w:id="6" w:name="_Toc505636588"/>
+      <w:bookmarkStart w:id="7" w:name="_Toc505636588"/>
       <w:r>
         <w:t xml:space="preserve">Figure </w:t>
       </w:r>
@@ -5730,7 +5732,7 @@
       <w:r>
         <w:t xml:space="preserve"> currently only 4 tiles are in use</w:t>
       </w:r>
-      <w:bookmarkEnd w:id="6"/>
+      <w:bookmarkEnd w:id="7"/>
     </w:p>
     <w:p>
       <w:pPr>
@@ -5781,7 +5783,7 @@
       <w:pPr>
         <w:pStyle w:val="Caption"/>
       </w:pPr>
-      <w:bookmarkStart w:id="7" w:name="_Toc505636589"/>
+      <w:bookmarkStart w:id="8" w:name="_Toc505636589"/>
       <w:r>
         <w:t xml:space="preserve">Figure </w:t>
       </w:r>
@@ -5806,7 +5808,7 @@
       <w:r>
         <w:t xml:space="preserve"> End of the instance - when player gets close then new terrain gets generated</w:t>
       </w:r>
-      <w:bookmarkEnd w:id="7"/>
+      <w:bookmarkEnd w:id="8"/>
     </w:p>
     <w:p>
       <w:pPr>
@@ -5857,7 +5859,7 @@
       <w:pPr>
         <w:pStyle w:val="Caption"/>
       </w:pPr>
-      <w:bookmarkStart w:id="8" w:name="_Toc505636590"/>
+      <w:bookmarkStart w:id="9" w:name="_Toc505636590"/>
       <w:r>
         <w:t xml:space="preserve">Figure </w:t>
       </w:r>
@@ -5882,18 +5884,18 @@
       <w:r>
         <w:t xml:space="preserve"> Player mining downwards</w:t>
       </w:r>
-      <w:bookmarkEnd w:id="8"/>
+      <w:bookmarkEnd w:id="9"/>
     </w:p>
     <w:p>
       <w:pPr>
         <w:pStyle w:val="Heading1"/>
       </w:pPr>
-      <w:bookmarkStart w:id="9" w:name="_Toc505636544"/>
+      <w:bookmarkStart w:id="10" w:name="_Toc505636544"/>
       <w:r>
         <w:lastRenderedPageBreak/>
         <w:t>Implementation:</w:t>
       </w:r>
-      <w:bookmarkEnd w:id="9"/>
+      <w:bookmarkEnd w:id="10"/>
       <w:r>
         <w:t xml:space="preserve"> </w:t>
       </w:r>
@@ -6360,7 +6362,7 @@
       <w:pPr>
         <w:pStyle w:val="Caption"/>
       </w:pPr>
-      <w:bookmarkStart w:id="10" w:name="_Toc505636591"/>
+      <w:bookmarkStart w:id="11" w:name="_Toc505636591"/>
       <w:r>
         <w:t xml:space="preserve">Figure </w:t>
       </w:r>
@@ -6385,7 +6387,7 @@
       <w:r>
         <w:t xml:space="preserve"> Initialise method in Board Manager</w:t>
       </w:r>
-      <w:bookmarkEnd w:id="10"/>
+      <w:bookmarkEnd w:id="11"/>
     </w:p>
     <w:p>
       <w:r>
@@ -6602,7 +6604,7 @@
       <w:pPr>
         <w:pStyle w:val="Caption"/>
       </w:pPr>
-      <w:bookmarkStart w:id="11" w:name="_Toc505636592"/>
+      <w:bookmarkStart w:id="12" w:name="_Toc505636592"/>
       <w:r>
         <w:rPr>
           <w:noProof/>
@@ -6667,7 +6669,7 @@
       <w:r>
         <w:t xml:space="preserve"> Player character with 3 colliders</w:t>
       </w:r>
-      <w:bookmarkEnd w:id="11"/>
+      <w:bookmarkEnd w:id="12"/>
     </w:p>
     <w:p>
       <w:r>
@@ -6712,12 +6714,7 @@
         <w:t>while th</w:t>
       </w:r>
       <w:r>
-        <w:t>e player is m</w:t>
-      </w:r>
-      <w:bookmarkStart w:id="12" w:name="_GoBack"/>
-      <w:bookmarkEnd w:id="12"/>
-      <w:r>
-        <w:t xml:space="preserve">ining on a specific tile. </w:t>
+        <w:t xml:space="preserve">e player is mining on a specific tile. </w:t>
       </w:r>
       <w:r>
         <w:t xml:space="preserve">Further implementation can be reviewed in the script </w:t>
@@ -8164,7 +8161,7 @@
 </file>
 
 <file path=customXml/itemProps2.xml><?xml version="1.0" encoding="utf-8"?>
-<ds:datastoreItem xmlns:ds="http://schemas.openxmlformats.org/officeDocument/2006/customXml" ds:itemID="{D1DF7020-E99E-4846-BA27-F92D3626748C}">
+<ds:datastoreItem xmlns:ds="http://schemas.openxmlformats.org/officeDocument/2006/customXml" ds:itemID="{6613A7A4-6F34-4B07-8E9C-8D165826C28A}">
   <ds:schemaRefs>
     <ds:schemaRef ds:uri="http://schemas.openxmlformats.org/officeDocument/2006/bibliography"/>
   </ds:schemaRefs>

</xml_diff>